<commit_message>
Lab 5 documentation update
</commit_message>
<xml_diff>
--- a/_original_files/IT210B-Lab5-Documentation.docx
+++ b/_original_files/IT210B-Lab5-Documentation.docx
@@ -1566,27 +1566,61 @@
         <w:rPr>
           <w:rFonts w:ascii="Calibri" w:hAnsi="Calibri"/>
         </w:rPr>
-        <w:t>Avoid “narrative” style.</w:t>
-      </w:r>
-      <w:r>
-        <w:rPr>
-          <w:rFonts w:ascii="Calibri" w:hAnsi="Calibri"/>
-        </w:rPr>
-        <w:t xml:space="preserve"> (e.g., Don’t say “I installed the server but it didn’t work so I had to fix the network parameters.”; Instead say “The network parameters in the </w:t>
-      </w:r>
-      <w:proofErr w:type="spellStart"/>
-      <w:r>
-        <w:rPr>
-          <w:rFonts w:ascii="Calibri" w:hAnsi="Calibri"/>
-        </w:rPr>
-        <w:t>init.d</w:t>
-      </w:r>
-      <w:proofErr w:type="spellEnd"/>
-      <w:r>
-        <w:rPr>
-          <w:rFonts w:ascii="Calibri" w:hAnsi="Calibri"/>
-        </w:rPr>
-        <w:t xml:space="preserve"> file are set to “open” so the server installation process can succeed”)</w:t>
+        <w:t xml:space="preserve">Code snippets should be in a different font </w:t>
+      </w:r>
+      <w:r>
+        <w:rPr>
+          <w:rFonts w:ascii="Calibri" w:hAnsi="Calibri"/>
+        </w:rPr>
+        <w:t>than the explanatory text. Use</w:t>
+      </w:r>
+      <w:r>
+        <w:rPr>
+          <w:rFonts w:ascii="Calibri" w:hAnsi="Calibri"/>
+        </w:rPr>
+        <w:t xml:space="preserve"> a monospace font </w:t>
+      </w:r>
+      <w:r>
+        <w:rPr>
+          <w:rFonts w:ascii="Calibri" w:hAnsi="Calibri"/>
+        </w:rPr>
+        <w:t>(e.g.,</w:t>
+      </w:r>
+      <w:r>
+        <w:rPr>
+          <w:rFonts w:ascii="Calibri" w:hAnsi="Calibri"/>
+        </w:rPr>
+        <w:t xml:space="preserve"> Consolas,</w:t>
+      </w:r>
+      <w:r>
+        <w:rPr>
+          <w:rFonts w:ascii="Calibri" w:hAnsi="Calibri"/>
+        </w:rPr>
+        <w:t xml:space="preserve"> Courier New) </w:t>
+      </w:r>
+      <w:r>
+        <w:rPr>
+          <w:rFonts w:ascii="Calibri" w:hAnsi="Calibri"/>
+        </w:rPr>
+        <w:t xml:space="preserve">that clearly differentiates between </w:t>
+      </w:r>
+      <w:r>
+        <w:rPr>
+          <w:rFonts w:ascii="Calibri" w:hAnsi="Calibri"/>
+        </w:rPr>
+        <w:t xml:space="preserve">otherwise hard-to distinguish letters: </w:t>
+      </w:r>
+      <w:r>
+        <w:rPr>
+          <w:rFonts w:ascii="Calibri" w:hAnsi="Calibri"/>
+        </w:rPr>
+        <w:t xml:space="preserve">l, 1, I, </w:t>
+      </w:r>
+      <w:r>
+        <w:rPr>
+          <w:rFonts w:ascii="Calibri" w:hAnsi="Calibri" w:cs="Courier New"/>
+        </w:rPr>
+        <w:t>(l, 1, I).</w:t>
       </w:r>
     </w:p>
     <w:p>
@@ -1603,64 +1637,40 @@
       </w:pPr>
       <w:r>
         <w:rPr>
-          <w:rFonts w:ascii="Calibri" w:hAnsi="Calibri"/>
+          <w:rFonts w:ascii="Calibri" w:hAnsi="Calibri" w:cstheme="minorHAnsi"/>
+        </w:rPr>
+        <w:t xml:space="preserve">All figures </w:t>
+      </w:r>
+      <w:r>
+        <w:rPr>
+          <w:rFonts w:ascii="Calibri" w:hAnsi="Calibri" w:cstheme="minorHAnsi"/>
+        </w:rPr>
+        <w:t xml:space="preserve">and tables </w:t>
+      </w:r>
+      <w:r>
+        <w:rPr>
+          <w:rFonts w:ascii="Calibri" w:hAnsi="Calibri" w:cstheme="minorHAnsi"/>
+        </w:rPr>
+        <w:t xml:space="preserve">should be labeled with appropriate titles (e.g., Figure 1: </w:t>
+      </w:r>
+      <w:r>
+        <w:rPr>
+          <w:rFonts w:ascii="Calibri" w:hAnsi="Calibri" w:cstheme="minorHAnsi"/>
+        </w:rPr>
+        <w:t>UML Activity Diagram Showing Login Process; Table 3: Variables used in Login Process</w:t>
+      </w:r>
+      <w:r>
+        <w:rPr>
+          <w:rFonts w:ascii="Calibri" w:hAnsi="Calibri" w:cstheme="minorHAnsi"/>
+        </w:rPr>
+        <w:t xml:space="preserve">). Not </w:t>
+      </w:r>
+      <w:r>
+        <w:rPr>
+          <w:rFonts w:ascii="Calibri" w:hAnsi="Calibri" w:cstheme="minorHAnsi"/>
         </w:rPr>
         <w:lastRenderedPageBreak/>
-        <w:t xml:space="preserve">Code snippets should be in a different font </w:t>
-      </w:r>
-      <w:r>
-        <w:rPr>
-          <w:rFonts w:ascii="Calibri" w:hAnsi="Calibri"/>
-        </w:rPr>
-        <w:t>than the explanatory text. Use</w:t>
-      </w:r>
-      <w:r>
-        <w:rPr>
-          <w:rFonts w:ascii="Calibri" w:hAnsi="Calibri"/>
-        </w:rPr>
-        <w:t xml:space="preserve"> a monospace font </w:t>
-      </w:r>
-      <w:r>
-        <w:rPr>
-          <w:rFonts w:ascii="Calibri" w:hAnsi="Calibri"/>
-        </w:rPr>
-        <w:t>(e.g.,</w:t>
-      </w:r>
-      <w:r>
-        <w:rPr>
-          <w:rFonts w:ascii="Calibri" w:hAnsi="Calibri"/>
-        </w:rPr>
-        <w:t xml:space="preserve"> Consolas,</w:t>
-      </w:r>
-      <w:r>
-        <w:rPr>
-          <w:rFonts w:ascii="Calibri" w:hAnsi="Calibri"/>
-        </w:rPr>
-        <w:t xml:space="preserve"> Courier New) </w:t>
-      </w:r>
-      <w:r>
-        <w:rPr>
-          <w:rFonts w:ascii="Calibri" w:hAnsi="Calibri"/>
-        </w:rPr>
-        <w:t xml:space="preserve">that clearly differentiates between </w:t>
-      </w:r>
-      <w:r>
-        <w:rPr>
-          <w:rFonts w:ascii="Calibri" w:hAnsi="Calibri"/>
-        </w:rPr>
-        <w:t xml:space="preserve">otherwise hard-to distinguish letters: </w:t>
-      </w:r>
-      <w:r>
-        <w:rPr>
-          <w:rFonts w:ascii="Calibri" w:hAnsi="Calibri"/>
-        </w:rPr>
-        <w:t xml:space="preserve">l, 1, I, </w:t>
-      </w:r>
-      <w:r>
-        <w:rPr>
-          <w:rFonts w:ascii="Calibri" w:hAnsi="Calibri" w:cs="Courier New"/>
-        </w:rPr>
-        <w:t>(l, 1, I).</w:t>
+        <w:t>all code fragments need to be labeled, unless you want to refer to them more than once.</w:t>
       </w:r>
     </w:p>
     <w:p>
@@ -1679,50 +1689,19 @@
         <w:rPr>
           <w:rFonts w:ascii="Calibri" w:hAnsi="Calibri" w:cstheme="minorHAnsi"/>
         </w:rPr>
-        <w:t xml:space="preserve">All figures </w:t>
+        <w:t>This is formal documentation writing, so make sure your language is professional.</w:t>
       </w:r>
       <w:r>
         <w:rPr>
           <w:rFonts w:ascii="Calibri" w:hAnsi="Calibri" w:cstheme="minorHAnsi"/>
         </w:rPr>
-        <w:t xml:space="preserve">and tables </w:t>
+        <w:t xml:space="preserve"> </w:t>
       </w:r>
       <w:r>
         <w:rPr>
           <w:rFonts w:ascii="Calibri" w:hAnsi="Calibri" w:cstheme="minorHAnsi"/>
         </w:rPr>
-        <w:t xml:space="preserve">should be labeled with appropriate titles (e.g., Figure 1: </w:t>
-      </w:r>
-      <w:r>
-        <w:rPr>
-          <w:rFonts w:ascii="Calibri" w:hAnsi="Calibri" w:cstheme="minorHAnsi"/>
-        </w:rPr>
-        <w:t>UML Activity Diagram Showing Login Process; Table 3: Variables used in Login Process</w:t>
-      </w:r>
-      <w:r>
-        <w:rPr>
-          <w:rFonts w:ascii="Calibri" w:hAnsi="Calibri" w:cstheme="minorHAnsi"/>
-        </w:rPr>
-        <w:t>). Not all code fragments need to be labeled, unless you want to refer to them more than once.</w:t>
-      </w:r>
-    </w:p>
-    <w:p>
-      <w:pPr>
-        <w:pStyle w:val="ListParagraph"/>
-        <w:numPr>
-          <w:ilvl w:val="1"/>
-          <w:numId w:val="3"/>
-        </w:numPr>
-        <w:spacing w:after="0" w:line="240" w:lineRule="auto"/>
-        <w:rPr>
-          <w:rFonts w:ascii="Calibri" w:hAnsi="Calibri"/>
-        </w:rPr>
-      </w:pPr>
-      <w:r>
-        <w:rPr>
-          <w:rFonts w:ascii="Calibri" w:hAnsi="Calibri" w:cstheme="minorHAnsi"/>
-        </w:rPr>
-        <w:t>This is formal documentation writing, so make sure your language is professional.</w:t>
+        <w:t>Nevertheless, personal pronouns ("I", or "we") are acceptable.</w:t>
       </w:r>
     </w:p>
     <w:p>

</xml_diff>